<commit_message>
Added SpringSecurityTagLib dependency, hence, all JSP has been edited with sec:authorize access tag. Improved test.docx file. Added error403 JSP.
</commit_message>
<xml_diff>
--- a/tfg/src/main/resources/test.docx
+++ b/tfg/src/main/resources/test.docx
@@ -156,17 +156,160 @@
         <w:spacing w:before="240"/>
         <w:ind w:left="714" w:hanging="357"/>
         <w:rPr>
-          <w:b/>
-          <w:bCs/>
-          <w:sz w:val="32"/>
-          <w:szCs w:val="32"/>
-        </w:rPr>
-      </w:pPr>
-      <w:r>
-        <w:rPr>
           <w:rStyle w:val="Textoennegrita"/>
+          <w:sz w:val="32"/>
+          <w:szCs w:val="32"/>
+        </w:rPr>
+      </w:pPr>
+      <w:r>
+        <w:rPr>
+          <w:rStyle w:val="Textoennegrita"/>
         </w:rPr>
         <w:t>No es recomendable hacer depilación a cera o utilizar cremas depilatorias.</w:t>
+      </w:r>
+    </w:p>
+    <w:p>
+      <w:pPr>
+        <w:pStyle w:val="Prrafodelista"/>
+        <w:spacing w:before="240"/>
+        <w:ind w:left="714"/>
+        <w:rPr>
+          <w:rStyle w:val="Textoennegrita"/>
+        </w:rPr>
+      </w:pPr>
+    </w:p>
+    <w:p>
+      <w:pPr>
+        <w:jc w:val="center"/>
+        <w:rPr>
+          <w:b/>
+          <w:bCs/>
+          <w:sz w:val="32"/>
+          <w:szCs w:val="32"/>
+        </w:rPr>
+      </w:pPr>
+      <w:r>
+        <w:rPr>
+          <w:b/>
+          <w:bCs/>
+          <w:sz w:val="32"/>
+          <w:szCs w:val="32"/>
+          <w:u w:val="single"/>
+        </w:rPr>
+        <w:t>Recomendaciones</w:t>
+      </w:r>
+      <w:r>
+        <w:rPr>
+          <w:b/>
+          <w:bCs/>
+          <w:sz w:val="32"/>
+          <w:szCs w:val="32"/>
+        </w:rPr>
+        <w:t xml:space="preserve">: </w:t>
+      </w:r>
+      <w:r>
+        <w:rPr>
+          <w:b/>
+          <w:bCs/>
+          <w:sz w:val="32"/>
+          <w:szCs w:val="32"/>
+        </w:rPr>
+        <w:t>Durante la sesión</w:t>
+      </w:r>
+    </w:p>
+    <w:p>
+      <w:pPr>
+        <w:pStyle w:val="Prrafodelista"/>
+        <w:numPr>
+          <w:ilvl w:val="0"/>
+          <w:numId w:val="4"/>
+        </w:numPr>
+        <w:rPr>
+          <w:b/>
+          <w:bCs/>
+        </w:rPr>
+      </w:pPr>
+      <w:r>
+        <w:rPr>
+          <w:b/>
+          <w:bCs/>
+        </w:rPr>
+        <w:t>S</w:t>
+      </w:r>
+      <w:r>
+        <w:rPr>
+          <w:b/>
+          <w:bCs/>
+        </w:rPr>
+        <w:t>e ruega asistir sin acompañantes</w:t>
+      </w:r>
+      <w:r>
+        <w:rPr>
+          <w:b/>
+          <w:bCs/>
+        </w:rPr>
+        <w:t>.</w:t>
+      </w:r>
+    </w:p>
+    <w:p>
+      <w:pPr>
+        <w:pStyle w:val="Prrafodelista"/>
+        <w:numPr>
+          <w:ilvl w:val="0"/>
+          <w:numId w:val="4"/>
+        </w:numPr>
+        <w:rPr>
+          <w:b/>
+          <w:bCs/>
+        </w:rPr>
+      </w:pPr>
+      <w:r>
+        <w:rPr>
+          <w:b/>
+          <w:bCs/>
+        </w:rPr>
+        <w:t>Es obligatorio el uso de tapabocas.</w:t>
+      </w:r>
+    </w:p>
+    <w:p>
+      <w:pPr>
+        <w:pStyle w:val="Prrafodelista"/>
+        <w:numPr>
+          <w:ilvl w:val="0"/>
+          <w:numId w:val="4"/>
+        </w:numPr>
+        <w:rPr>
+          <w:b/>
+          <w:bCs/>
+        </w:rPr>
+      </w:pPr>
+      <w:r>
+        <w:rPr>
+          <w:b/>
+          <w:bCs/>
+        </w:rPr>
+        <w:t xml:space="preserve">En caso de presentar </w:t>
+      </w:r>
+      <w:r>
+        <w:rPr>
+          <w:b/>
+          <w:bCs/>
+        </w:rPr>
+        <w:t>síntomas de COVID-19, se ruega no asistir a la sesión y avisar</w:t>
+      </w:r>
+      <w:r>
+        <w:rPr>
+          <w:b/>
+          <w:bCs/>
+        </w:rPr>
+        <w:t xml:space="preserve"> </w:t>
+      </w:r>
+      <w:r>
+        <w:rPr>
+          <w:b/>
+          <w:bCs/>
+        </w:rPr>
+        <w:t>con anticipación.</w:t>
       </w:r>
     </w:p>
     <w:p>
@@ -225,23 +368,7 @@
           <w:b/>
           <w:bCs/>
         </w:rPr>
-        <w:t xml:space="preserve">papel </w:t>
-      </w:r>
-      <w:proofErr w:type="gramStart"/>
-      <w:r>
-        <w:rPr>
-          <w:b/>
-          <w:bCs/>
-        </w:rPr>
-        <w:t>film</w:t>
-      </w:r>
-      <w:proofErr w:type="gramEnd"/>
-      <w:r>
-        <w:rPr>
-          <w:b/>
-          <w:bCs/>
-        </w:rPr>
-        <w:t xml:space="preserve"> </w:t>
+        <w:t xml:space="preserve">papel film </w:t>
       </w:r>
       <w:r>
         <w:rPr>
@@ -319,15 +446,7 @@
         <w:t>4 horas</w:t>
       </w:r>
       <w:r>
-        <w:t xml:space="preserve">, sacar el papel </w:t>
-      </w:r>
-      <w:proofErr w:type="gramStart"/>
-      <w:r>
-        <w:t>film</w:t>
-      </w:r>
-      <w:proofErr w:type="gramEnd"/>
-      <w:r>
-        <w:t xml:space="preserve"> y lavar con abundante agua templada y jabón neutro, y </w:t>
+        <w:t xml:space="preserve">, sacar el papel film y lavar con abundante agua templada y jabón neutro, y </w:t>
       </w:r>
       <w:r>
         <w:rPr>
@@ -620,7 +739,7 @@
       <w:lvlText w:val=""/>
       <w:lvlJc w:val="left"/>
       <w:pPr>
-        <w:ind w:left="720" w:hanging="360"/>
+        <w:ind w:left="927" w:hanging="360"/>
       </w:pPr>
       <w:rPr>
         <w:rFonts w:ascii="Wingdings" w:hAnsi="Wingdings" w:hint="default"/>
@@ -634,7 +753,7 @@
       <w:lvlText w:val="o"/>
       <w:lvlJc w:val="left"/>
       <w:pPr>
-        <w:ind w:left="1440" w:hanging="360"/>
+        <w:ind w:left="1647" w:hanging="360"/>
       </w:pPr>
       <w:rPr>
         <w:rFonts w:ascii="Courier New" w:hAnsi="Courier New" w:cs="Courier New" w:hint="default"/>
@@ -646,7 +765,7 @@
       <w:lvlText w:val=""/>
       <w:lvlJc w:val="left"/>
       <w:pPr>
-        <w:ind w:left="2160" w:hanging="360"/>
+        <w:ind w:left="2367" w:hanging="360"/>
       </w:pPr>
       <w:rPr>
         <w:rFonts w:ascii="Wingdings" w:hAnsi="Wingdings" w:hint="default"/>
@@ -658,7 +777,7 @@
       <w:lvlText w:val=""/>
       <w:lvlJc w:val="left"/>
       <w:pPr>
-        <w:ind w:left="2880" w:hanging="360"/>
+        <w:ind w:left="3087" w:hanging="360"/>
       </w:pPr>
       <w:rPr>
         <w:rFonts w:ascii="Symbol" w:hAnsi="Symbol" w:hint="default"/>
@@ -670,7 +789,7 @@
       <w:lvlText w:val="o"/>
       <w:lvlJc w:val="left"/>
       <w:pPr>
-        <w:ind w:left="3600" w:hanging="360"/>
+        <w:ind w:left="3807" w:hanging="360"/>
       </w:pPr>
       <w:rPr>
         <w:rFonts w:ascii="Courier New" w:hAnsi="Courier New" w:cs="Courier New" w:hint="default"/>
@@ -682,7 +801,7 @@
       <w:lvlText w:val=""/>
       <w:lvlJc w:val="left"/>
       <w:pPr>
-        <w:ind w:left="4320" w:hanging="360"/>
+        <w:ind w:left="4527" w:hanging="360"/>
       </w:pPr>
       <w:rPr>
         <w:rFonts w:ascii="Wingdings" w:hAnsi="Wingdings" w:hint="default"/>
@@ -694,7 +813,7 @@
       <w:lvlText w:val=""/>
       <w:lvlJc w:val="left"/>
       <w:pPr>
-        <w:ind w:left="5040" w:hanging="360"/>
+        <w:ind w:left="5247" w:hanging="360"/>
       </w:pPr>
       <w:rPr>
         <w:rFonts w:ascii="Symbol" w:hAnsi="Symbol" w:hint="default"/>
@@ -706,7 +825,7 @@
       <w:lvlText w:val="o"/>
       <w:lvlJc w:val="left"/>
       <w:pPr>
-        <w:ind w:left="5760" w:hanging="360"/>
+        <w:ind w:left="5967" w:hanging="360"/>
       </w:pPr>
       <w:rPr>
         <w:rFonts w:ascii="Courier New" w:hAnsi="Courier New" w:cs="Courier New" w:hint="default"/>
@@ -718,7 +837,7 @@
       <w:lvlText w:val=""/>
       <w:lvlJc w:val="left"/>
       <w:pPr>
-        <w:ind w:left="6480" w:hanging="360"/>
+        <w:ind w:left="6687" w:hanging="360"/>
       </w:pPr>
       <w:rPr>
         <w:rFonts w:ascii="Wingdings" w:hAnsi="Wingdings" w:hint="default"/>
@@ -726,6 +845,121 @@
     </w:lvl>
   </w:abstractNum>
   <w:abstractNum w:abstractNumId="1" w15:restartNumberingAfterBreak="0">
+    <w:nsid w:val="2C661319"/>
+    <w:multiLevelType w:val="hybridMultilevel"/>
+    <w:tmpl w:val="A4503FBC"/>
+    <w:lvl w:ilvl="0" w:tplc="8F10CBE6">
+      <w:start w:val="1"/>
+      <w:numFmt w:val="bullet"/>
+      <w:lvlText w:val=""/>
+      <w:lvlJc w:val="left"/>
+      <w:pPr>
+        <w:ind w:left="720" w:hanging="360"/>
+      </w:pPr>
+      <w:rPr>
+        <w:rFonts w:ascii="Wingdings" w:hAnsi="Wingdings" w:hint="default"/>
+        <w:sz w:val="24"/>
+        <w:szCs w:val="24"/>
+      </w:rPr>
+    </w:lvl>
+    <w:lvl w:ilvl="1" w:tplc="2C0A0003" w:tentative="1">
+      <w:start w:val="1"/>
+      <w:numFmt w:val="bullet"/>
+      <w:lvlText w:val="o"/>
+      <w:lvlJc w:val="left"/>
+      <w:pPr>
+        <w:ind w:left="1440" w:hanging="360"/>
+      </w:pPr>
+      <w:rPr>
+        <w:rFonts w:ascii="Courier New" w:hAnsi="Courier New" w:cs="Courier New" w:hint="default"/>
+      </w:rPr>
+    </w:lvl>
+    <w:lvl w:ilvl="2" w:tplc="2C0A0005" w:tentative="1">
+      <w:start w:val="1"/>
+      <w:numFmt w:val="bullet"/>
+      <w:lvlText w:val=""/>
+      <w:lvlJc w:val="left"/>
+      <w:pPr>
+        <w:ind w:left="2160" w:hanging="360"/>
+      </w:pPr>
+      <w:rPr>
+        <w:rFonts w:ascii="Wingdings" w:hAnsi="Wingdings" w:hint="default"/>
+      </w:rPr>
+    </w:lvl>
+    <w:lvl w:ilvl="3" w:tplc="2C0A0001" w:tentative="1">
+      <w:start w:val="1"/>
+      <w:numFmt w:val="bullet"/>
+      <w:lvlText w:val=""/>
+      <w:lvlJc w:val="left"/>
+      <w:pPr>
+        <w:ind w:left="2880" w:hanging="360"/>
+      </w:pPr>
+      <w:rPr>
+        <w:rFonts w:ascii="Symbol" w:hAnsi="Symbol" w:hint="default"/>
+      </w:rPr>
+    </w:lvl>
+    <w:lvl w:ilvl="4" w:tplc="2C0A0003" w:tentative="1">
+      <w:start w:val="1"/>
+      <w:numFmt w:val="bullet"/>
+      <w:lvlText w:val="o"/>
+      <w:lvlJc w:val="left"/>
+      <w:pPr>
+        <w:ind w:left="3600" w:hanging="360"/>
+      </w:pPr>
+      <w:rPr>
+        <w:rFonts w:ascii="Courier New" w:hAnsi="Courier New" w:cs="Courier New" w:hint="default"/>
+      </w:rPr>
+    </w:lvl>
+    <w:lvl w:ilvl="5" w:tplc="2C0A0005" w:tentative="1">
+      <w:start w:val="1"/>
+      <w:numFmt w:val="bullet"/>
+      <w:lvlText w:val=""/>
+      <w:lvlJc w:val="left"/>
+      <w:pPr>
+        <w:ind w:left="4320" w:hanging="360"/>
+      </w:pPr>
+      <w:rPr>
+        <w:rFonts w:ascii="Wingdings" w:hAnsi="Wingdings" w:hint="default"/>
+      </w:rPr>
+    </w:lvl>
+    <w:lvl w:ilvl="6" w:tplc="2C0A0001" w:tentative="1">
+      <w:start w:val="1"/>
+      <w:numFmt w:val="bullet"/>
+      <w:lvlText w:val=""/>
+      <w:lvlJc w:val="left"/>
+      <w:pPr>
+        <w:ind w:left="5040" w:hanging="360"/>
+      </w:pPr>
+      <w:rPr>
+        <w:rFonts w:ascii="Symbol" w:hAnsi="Symbol" w:hint="default"/>
+      </w:rPr>
+    </w:lvl>
+    <w:lvl w:ilvl="7" w:tplc="2C0A0003" w:tentative="1">
+      <w:start w:val="1"/>
+      <w:numFmt w:val="bullet"/>
+      <w:lvlText w:val="o"/>
+      <w:lvlJc w:val="left"/>
+      <w:pPr>
+        <w:ind w:left="5760" w:hanging="360"/>
+      </w:pPr>
+      <w:rPr>
+        <w:rFonts w:ascii="Courier New" w:hAnsi="Courier New" w:cs="Courier New" w:hint="default"/>
+      </w:rPr>
+    </w:lvl>
+    <w:lvl w:ilvl="8" w:tplc="2C0A0005" w:tentative="1">
+      <w:start w:val="1"/>
+      <w:numFmt w:val="bullet"/>
+      <w:lvlText w:val=""/>
+      <w:lvlJc w:val="left"/>
+      <w:pPr>
+        <w:ind w:left="6480" w:hanging="360"/>
+      </w:pPr>
+      <w:rPr>
+        <w:rFonts w:ascii="Wingdings" w:hAnsi="Wingdings" w:hint="default"/>
+      </w:rPr>
+    </w:lvl>
+  </w:abstractNum>
+  <w:abstractNum w:abstractNumId="2" w15:restartNumberingAfterBreak="0">
     <w:nsid w:val="54A33BA5"/>
     <w:multiLevelType w:val="hybridMultilevel"/>
     <w:tmpl w:val="C0BA218E"/>
@@ -838,7 +1072,7 @@
       </w:rPr>
     </w:lvl>
   </w:abstractNum>
-  <w:abstractNum w:abstractNumId="2" w15:restartNumberingAfterBreak="0">
+  <w:abstractNum w:abstractNumId="3" w15:restartNumberingAfterBreak="0">
     <w:nsid w:val="69164880"/>
     <w:multiLevelType w:val="hybridMultilevel"/>
     <w:tmpl w:val="BE30EA84"/>
@@ -954,13 +1188,16 @@
     </w:lvl>
   </w:abstractNum>
   <w:num w:numId="1">
-    <w:abstractNumId w:val="1"/>
+    <w:abstractNumId w:val="2"/>
   </w:num>
   <w:num w:numId="2">
     <w:abstractNumId w:val="0"/>
   </w:num>
   <w:num w:numId="3">
-    <w:abstractNumId w:val="2"/>
+    <w:abstractNumId w:val="3"/>
+  </w:num>
+  <w:num w:numId="4">
+    <w:abstractNumId w:val="1"/>
   </w:num>
 </w:numbering>
 </file>

</xml_diff>